<commit_message>
Mise à jour README, DOC technique + Modification messages properties index.html
</commit_message>
<xml_diff>
--- a/baron_paul_dap_usage.docx
+++ b/baron_paul_dap_usage.docx
@@ -246,10 +246,7 @@
         <w:t>contacts</w:t>
       </w:r>
       <w:r>
-        <w:t xml:space="preserve"> </w:t>
-      </w:r>
-      <w:r>
-        <w:t>Google + Microsoft</w:t>
+        <w:t xml:space="preserve"> Google + Microsoft</w:t>
       </w:r>
     </w:p>
     <w:p>
@@ -264,10 +261,7 @@
         <w:t>Nombre de mails non lus</w:t>
       </w:r>
       <w:r>
-        <w:t xml:space="preserve"> </w:t>
-      </w:r>
-      <w:r>
-        <w:t>Google + Microsoft</w:t>
+        <w:t xml:space="preserve"> Google + Microsoft</w:t>
       </w:r>
     </w:p>
     <w:p>
@@ -282,10 +276,7 @@
         <w:t>Le prochain événement dans le calendrier</w:t>
       </w:r>
       <w:r>
-        <w:t xml:space="preserve"> </w:t>
-      </w:r>
-      <w:r>
-        <w:t>Google + Microsoft</w:t>
+        <w:t xml:space="preserve"> Google + Microsoft</w:t>
       </w:r>
     </w:p>
     <w:p>
@@ -369,7 +360,6 @@
           <w:b/>
         </w:rPr>
       </w:pPr>
-      <w:bookmarkStart w:id="0" w:name="_GoBack"/>
       <w:proofErr w:type="gramStart"/>
       <w:r>
         <w:rPr>
@@ -399,7 +389,6 @@
         <w:t xml:space="preserve"> &lt;user&gt;</w:t>
       </w:r>
     </w:p>
-    <w:bookmarkEnd w:id="0"/>
     <w:p>
       <w:pPr>
         <w:pStyle w:val="Paragraphedeliste"/>
@@ -449,6 +438,20 @@
     </w:p>
     <w:p/>
     <w:p>
+      <w:pPr>
+        <w:rPr>
+          <w:i/>
+        </w:rPr>
+      </w:pPr>
+      <w:r>
+        <w:rPr>
+          <w:i/>
+        </w:rPr>
+        <w:t>Vous pouvez retrouver l’ensemble des routes de l’API du serveur en consultant le README.md ou en bas de page.</w:t>
+      </w:r>
+    </w:p>
+    <w:p/>
+    <w:p>
       <w:r>
         <w:rPr>
           <w:b/>
@@ -720,6 +723,7 @@
           <w:sz w:val="16"/>
           <w:lang w:val="en-US"/>
         </w:rPr>
+        <w:lastRenderedPageBreak/>
         <w:t xml:space="preserve">        at </w:t>
       </w:r>
       <w:proofErr w:type="spellStart"/>
@@ -1058,6 +1062,11 @@
     </w:p>
     <w:p/>
     <w:p>
+      <w:pPr>
+        <w:rPr>
+          <w:b/>
+        </w:rPr>
+      </w:pPr>
       <w:r>
         <w:rPr>
           <w:b/>
@@ -1089,6 +1098,607 @@
         </w:rPr>
         <w:t>/ ! \</w:t>
       </w:r>
+    </w:p>
+    <w:p>
+      <w:pPr>
+        <w:rPr>
+          <w:b/>
+        </w:rPr>
+      </w:pPr>
+    </w:p>
+    <w:p>
+      <w:pPr>
+        <w:rPr>
+          <w:b/>
+        </w:rPr>
+      </w:pPr>
+    </w:p>
+    <w:p>
+      <w:pPr>
+        <w:rPr>
+          <w:b/>
+        </w:rPr>
+      </w:pPr>
+    </w:p>
+    <w:p>
+      <w:pPr>
+        <w:rPr>
+          <w:b/>
+        </w:rPr>
+      </w:pPr>
+    </w:p>
+    <w:p>
+      <w:pPr>
+        <w:rPr>
+          <w:b/>
+        </w:rPr>
+      </w:pPr>
+    </w:p>
+    <w:p>
+      <w:pPr>
+        <w:rPr>
+          <w:b/>
+        </w:rPr>
+      </w:pPr>
+    </w:p>
+    <w:p>
+      <w:pPr>
+        <w:rPr>
+          <w:b/>
+        </w:rPr>
+      </w:pPr>
+    </w:p>
+    <w:p>
+      <w:pPr>
+        <w:rPr>
+          <w:b/>
+        </w:rPr>
+      </w:pPr>
+    </w:p>
+    <w:p>
+      <w:pPr>
+        <w:rPr>
+          <w:b/>
+        </w:rPr>
+      </w:pPr>
+    </w:p>
+    <w:p>
+      <w:pPr>
+        <w:rPr>
+          <w:b/>
+        </w:rPr>
+      </w:pPr>
+      <w:r>
+        <w:rPr>
+          <w:b/>
+        </w:rPr>
+        <w:lastRenderedPageBreak/>
+        <w:t>Routes API SERVER :</w:t>
+      </w:r>
+    </w:p>
+    <w:p/>
+    <w:p>
+      <w:pPr>
+        <w:pStyle w:val="Sansinterligne"/>
+      </w:pPr>
+      <w:r>
+        <w:t>/user/</w:t>
+      </w:r>
+      <w:proofErr w:type="spellStart"/>
+      <w:r>
+        <w:t>add</w:t>
+      </w:r>
+      <w:proofErr w:type="spellEnd"/>
+      <w:r>
+        <w:t>/{</w:t>
+      </w:r>
+      <w:proofErr w:type="spellStart"/>
+      <w:r>
+        <w:t>userKey</w:t>
+      </w:r>
+      <w:proofErr w:type="spellEnd"/>
+      <w:r>
+        <w:t>} &lt;-- Permet d'ajouter un compte Principal (qui possédera des comptes Google &amp; Microsoft)</w:t>
+      </w:r>
+    </w:p>
+    <w:p>
+      <w:pPr>
+        <w:pStyle w:val="Sansinterligne"/>
+      </w:pPr>
+    </w:p>
+    <w:p>
+      <w:pPr>
+        <w:pStyle w:val="Sansinterligne"/>
+      </w:pPr>
+      <w:r>
+        <w:t>/admin</w:t>
+      </w:r>
+    </w:p>
+    <w:p>
+      <w:pPr>
+        <w:pStyle w:val="Sansinterligne"/>
+        <w:ind w:firstLine="708"/>
+      </w:pPr>
+      <w:r>
+        <w:t xml:space="preserve"> - / &lt;-- Affiche </w:t>
+      </w:r>
+      <w:proofErr w:type="spellStart"/>
+      <w:r>
+        <w:t>microsoft</w:t>
+      </w:r>
+      <w:proofErr w:type="spellEnd"/>
+      <w:r>
+        <w:t xml:space="preserve"> + google </w:t>
+      </w:r>
+      <w:proofErr w:type="gramStart"/>
+      <w:r>
+        <w:t>combiné</w:t>
+      </w:r>
+      <w:proofErr w:type="gramEnd"/>
+      <w:r>
+        <w:t xml:space="preserve"> </w:t>
+      </w:r>
+    </w:p>
+    <w:p>
+      <w:pPr>
+        <w:pStyle w:val="Sansinterligne"/>
+      </w:pPr>
+      <w:r>
+        <w:t xml:space="preserve"> </w:t>
+      </w:r>
+      <w:r>
+        <w:tab/>
+      </w:r>
+      <w:r>
+        <w:t>- /</w:t>
+      </w:r>
+      <w:proofErr w:type="spellStart"/>
+      <w:r>
+        <w:t>microsoft</w:t>
+      </w:r>
+      <w:proofErr w:type="spellEnd"/>
+      <w:r>
+        <w:t xml:space="preserve"> &lt;-- Affiche l'ensemble des comptes </w:t>
+      </w:r>
+      <w:proofErr w:type="spellStart"/>
+      <w:r>
+        <w:t>microsoft</w:t>
+      </w:r>
+      <w:proofErr w:type="spellEnd"/>
+      <w:r>
+        <w:t xml:space="preserve"> </w:t>
+      </w:r>
+    </w:p>
+    <w:p>
+      <w:pPr>
+        <w:pStyle w:val="Sansinterligne"/>
+      </w:pPr>
+      <w:r>
+        <w:t xml:space="preserve"> </w:t>
+      </w:r>
+      <w:r>
+        <w:tab/>
+      </w:r>
+      <w:r>
+        <w:t>- /google &lt;-- Affichage du datastore</w:t>
+      </w:r>
+    </w:p>
+    <w:p>
+      <w:pPr>
+        <w:pStyle w:val="Sansinterligne"/>
+      </w:pPr>
+    </w:p>
+    <w:p>
+      <w:pPr>
+        <w:pStyle w:val="Sansinterligne"/>
+      </w:pPr>
+      <w:r>
+        <w:t>/</w:t>
+      </w:r>
+      <w:proofErr w:type="spellStart"/>
+      <w:r>
+        <w:t>calendar</w:t>
+      </w:r>
+      <w:proofErr w:type="spellEnd"/>
+    </w:p>
+    <w:p>
+      <w:pPr>
+        <w:pStyle w:val="Sansinterligne"/>
+        <w:ind w:firstLine="708"/>
+      </w:pPr>
+      <w:r>
+        <w:t xml:space="preserve">- /{user} &lt;-- Affiche le prochain événement entre google et </w:t>
+      </w:r>
+      <w:proofErr w:type="spellStart"/>
+      <w:r>
+        <w:t>microsoft</w:t>
+      </w:r>
+      <w:proofErr w:type="spellEnd"/>
+    </w:p>
+    <w:p>
+      <w:pPr>
+        <w:pStyle w:val="Sansinterligne"/>
+        <w:ind w:firstLine="708"/>
+      </w:pPr>
+      <w:r>
+        <w:t>- /</w:t>
+      </w:r>
+      <w:proofErr w:type="spellStart"/>
+      <w:r>
+        <w:t>microsoft</w:t>
+      </w:r>
+      <w:proofErr w:type="spellEnd"/>
+      <w:r>
+        <w:t>/{user}</w:t>
+      </w:r>
+    </w:p>
+    <w:p>
+      <w:pPr>
+        <w:pStyle w:val="Sansinterligne"/>
+        <w:ind w:left="708" w:firstLine="708"/>
+      </w:pPr>
+      <w:r>
+        <w:t>-- /</w:t>
+      </w:r>
+      <w:proofErr w:type="spellStart"/>
+      <w:r>
+        <w:t>view</w:t>
+      </w:r>
+      <w:proofErr w:type="spellEnd"/>
+      <w:r>
+        <w:t xml:space="preserve"> &lt;-- Affiche les prochains événements Microsoft avec une VUE</w:t>
+      </w:r>
+    </w:p>
+    <w:p>
+      <w:pPr>
+        <w:pStyle w:val="Sansinterligne"/>
+        <w:ind w:firstLine="708"/>
+      </w:pPr>
+      <w:r>
+        <w:t>- /google/{user}</w:t>
+      </w:r>
+    </w:p>
+    <w:p>
+      <w:pPr>
+        <w:pStyle w:val="Sansinterligne"/>
+      </w:pPr>
+      <w:r>
+        <w:tab/>
+      </w:r>
+    </w:p>
+    <w:p>
+      <w:pPr>
+        <w:pStyle w:val="Sansinterligne"/>
+      </w:pPr>
+      <w:r>
+        <w:t>/mail</w:t>
+      </w:r>
+    </w:p>
+    <w:p>
+      <w:pPr>
+        <w:pStyle w:val="Sansinterligne"/>
+        <w:ind w:firstLine="708"/>
+      </w:pPr>
+      <w:r>
+        <w:t>- /</w:t>
+      </w:r>
+      <w:proofErr w:type="spellStart"/>
+      <w:r>
+        <w:t>unread</w:t>
+      </w:r>
+      <w:proofErr w:type="spellEnd"/>
+    </w:p>
+    <w:p>
+      <w:pPr>
+        <w:pStyle w:val="Sansinterligne"/>
+        <w:ind w:left="708" w:firstLine="708"/>
+      </w:pPr>
+      <w:r>
+        <w:t xml:space="preserve">-- /{user} &lt;-- Affiche le nombre total de </w:t>
+      </w:r>
+      <w:proofErr w:type="spellStart"/>
+      <w:r>
+        <w:t>unread</w:t>
+      </w:r>
+      <w:proofErr w:type="spellEnd"/>
+      <w:r>
+        <w:t xml:space="preserve"> google et </w:t>
+      </w:r>
+      <w:proofErr w:type="spellStart"/>
+      <w:r>
+        <w:t>microsoft</w:t>
+      </w:r>
+      <w:proofErr w:type="spellEnd"/>
+    </w:p>
+    <w:p>
+      <w:pPr>
+        <w:pStyle w:val="Sansinterligne"/>
+      </w:pPr>
+      <w:r>
+        <w:tab/>
+      </w:r>
+      <w:r>
+        <w:tab/>
+      </w:r>
+      <w:r>
+        <w:t>- /</w:t>
+      </w:r>
+      <w:proofErr w:type="spellStart"/>
+      <w:r>
+        <w:t>microsoft</w:t>
+      </w:r>
+      <w:proofErr w:type="spellEnd"/>
+      <w:r>
+        <w:t>/{user}</w:t>
+      </w:r>
+    </w:p>
+    <w:p>
+      <w:pPr>
+        <w:pStyle w:val="Sansinterligne"/>
+        <w:ind w:left="708" w:firstLine="708"/>
+      </w:pPr>
+      <w:r>
+        <w:t>- /google/{user}</w:t>
+      </w:r>
+    </w:p>
+    <w:p>
+      <w:pPr>
+        <w:pStyle w:val="Sansinterligne"/>
+      </w:pPr>
+      <w:r>
+        <w:tab/>
+      </w:r>
+      <w:r>
+        <w:tab/>
+      </w:r>
+    </w:p>
+    <w:p>
+      <w:pPr>
+        <w:pStyle w:val="Sansinterligne"/>
+        <w:ind w:firstLine="708"/>
+      </w:pPr>
+      <w:r>
+        <w:t>- /</w:t>
+      </w:r>
+      <w:proofErr w:type="spellStart"/>
+      <w:r>
+        <w:t>microsoft</w:t>
+      </w:r>
+      <w:proofErr w:type="spellEnd"/>
+      <w:r>
+        <w:t>/{user}/</w:t>
+      </w:r>
+      <w:proofErr w:type="spellStart"/>
+      <w:r>
+        <w:t>view</w:t>
+      </w:r>
+      <w:proofErr w:type="spellEnd"/>
+      <w:r>
+        <w:t xml:space="preserve"> &lt;-- Affiche </w:t>
+      </w:r>
+      <w:proofErr w:type="gramStart"/>
+      <w:r>
+        <w:t>les premiers mail</w:t>
+      </w:r>
+      <w:proofErr w:type="gramEnd"/>
+      <w:r>
+        <w:t xml:space="preserve"> de </w:t>
+      </w:r>
+      <w:proofErr w:type="spellStart"/>
+      <w:r>
+        <w:t>microsoft</w:t>
+      </w:r>
+      <w:proofErr w:type="spellEnd"/>
+    </w:p>
+    <w:p>
+      <w:pPr>
+        <w:pStyle w:val="Sansinterligne"/>
+      </w:pPr>
+    </w:p>
+    <w:p>
+      <w:pPr>
+        <w:pStyle w:val="Sansinterligne"/>
+      </w:pPr>
+      <w:r>
+        <w:t>/contact/</w:t>
+      </w:r>
+    </w:p>
+    <w:p>
+      <w:pPr>
+        <w:pStyle w:val="Sansinterligne"/>
+        <w:ind w:firstLine="708"/>
+      </w:pPr>
+      <w:r>
+        <w:t>- /nb</w:t>
+      </w:r>
+    </w:p>
+    <w:p>
+      <w:pPr>
+        <w:pStyle w:val="Sansinterligne"/>
+        <w:ind w:left="708" w:firstLine="708"/>
+      </w:pPr>
+      <w:r>
+        <w:t xml:space="preserve">-- /{user} &lt;-- Affiche le nombre total de contact google et </w:t>
+      </w:r>
+      <w:proofErr w:type="spellStart"/>
+      <w:r>
+        <w:t>microsoft</w:t>
+      </w:r>
+      <w:proofErr w:type="spellEnd"/>
+    </w:p>
+    <w:p>
+      <w:pPr>
+        <w:pStyle w:val="Sansinterligne"/>
+        <w:ind w:left="708" w:firstLine="708"/>
+      </w:pPr>
+      <w:r>
+        <w:t>-- /</w:t>
+      </w:r>
+      <w:proofErr w:type="spellStart"/>
+      <w:r>
+        <w:t>microsoft</w:t>
+      </w:r>
+      <w:proofErr w:type="spellEnd"/>
+      <w:r>
+        <w:t>/{user}</w:t>
+      </w:r>
+    </w:p>
+    <w:p>
+      <w:pPr>
+        <w:pStyle w:val="Sansinterligne"/>
+        <w:ind w:firstLine="708"/>
+      </w:pPr>
+      <w:r>
+        <w:t>- /google/{user}</w:t>
+      </w:r>
+    </w:p>
+    <w:p>
+      <w:pPr>
+        <w:pStyle w:val="Sansinterligne"/>
+        <w:ind w:firstLine="708"/>
+      </w:pPr>
+      <w:r>
+        <w:t>- /</w:t>
+      </w:r>
+      <w:proofErr w:type="spellStart"/>
+      <w:r>
+        <w:t>microsoft</w:t>
+      </w:r>
+      <w:proofErr w:type="spellEnd"/>
+      <w:r>
+        <w:t>/{user}/</w:t>
+      </w:r>
+      <w:proofErr w:type="spellStart"/>
+      <w:r>
+        <w:t>view</w:t>
+      </w:r>
+      <w:proofErr w:type="spellEnd"/>
+      <w:r>
+        <w:t xml:space="preserve"> &lt;-- Affiche </w:t>
+      </w:r>
+      <w:proofErr w:type="gramStart"/>
+      <w:r>
+        <w:t>les premiers contact</w:t>
+      </w:r>
+      <w:proofErr w:type="gramEnd"/>
+      <w:r>
+        <w:t xml:space="preserve"> de </w:t>
+      </w:r>
+      <w:proofErr w:type="spellStart"/>
+      <w:r>
+        <w:t>microsoft</w:t>
+      </w:r>
+      <w:proofErr w:type="spellEnd"/>
+      <w:r>
+        <w:t xml:space="preserve"> avec une VUE</w:t>
+      </w:r>
+    </w:p>
+    <w:p>
+      <w:pPr>
+        <w:pStyle w:val="Sansinterligne"/>
+      </w:pPr>
+    </w:p>
+    <w:p>
+      <w:pPr>
+        <w:pStyle w:val="Sansinterligne"/>
+      </w:pPr>
+      <w:r>
+        <w:t>/</w:t>
+      </w:r>
+      <w:proofErr w:type="spellStart"/>
+      <w:r>
+        <w:t>account</w:t>
+      </w:r>
+      <w:proofErr w:type="spellEnd"/>
+      <w:r>
+        <w:t>/</w:t>
+      </w:r>
+      <w:proofErr w:type="spellStart"/>
+      <w:r>
+        <w:t>add</w:t>
+      </w:r>
+      <w:proofErr w:type="spellEnd"/>
+      <w:r>
+        <w:t>/</w:t>
+      </w:r>
+    </w:p>
+    <w:p>
+      <w:pPr>
+        <w:ind w:firstLine="708"/>
+      </w:pPr>
+      <w:r>
+        <w:t>- /</w:t>
+      </w:r>
+      <w:proofErr w:type="spellStart"/>
+      <w:r>
+        <w:t>microsoft</w:t>
+      </w:r>
+      <w:proofErr w:type="spellEnd"/>
+      <w:r>
+        <w:t>/{user</w:t>
+      </w:r>
+      <w:proofErr w:type="gramStart"/>
+      <w:r>
+        <w:t>}?</w:t>
+      </w:r>
+      <w:proofErr w:type="spellStart"/>
+      <w:proofErr w:type="gramEnd"/>
+      <w:r>
+        <w:t>userKey</w:t>
+      </w:r>
+      <w:proofErr w:type="spellEnd"/>
+      <w:r>
+        <w:t>={</w:t>
+      </w:r>
+      <w:proofErr w:type="spellStart"/>
+      <w:r>
+        <w:t>userKey</w:t>
+      </w:r>
+      <w:proofErr w:type="spellEnd"/>
+      <w:r>
+        <w:t xml:space="preserve">} &lt;-- Permet d'ajouter un compte Microsoft au </w:t>
+      </w:r>
+      <w:proofErr w:type="spellStart"/>
+      <w:r>
+        <w:t>userKey</w:t>
+      </w:r>
+      <w:proofErr w:type="spellEnd"/>
+    </w:p>
+    <w:p>
+      <w:pPr>
+        <w:ind w:firstLine="708"/>
+      </w:pPr>
+      <w:r>
+        <w:t>- /google/{user</w:t>
+      </w:r>
+      <w:proofErr w:type="gramStart"/>
+      <w:r>
+        <w:t>}?</w:t>
+      </w:r>
+      <w:proofErr w:type="spellStart"/>
+      <w:proofErr w:type="gramEnd"/>
+      <w:r>
+        <w:t>userKey</w:t>
+      </w:r>
+      <w:proofErr w:type="spellEnd"/>
+      <w:r>
+        <w:t>={</w:t>
+      </w:r>
+      <w:proofErr w:type="spellStart"/>
+      <w:r>
+        <w:t>userKey</w:t>
+      </w:r>
+      <w:proofErr w:type="spellEnd"/>
+      <w:r>
+        <w:t xml:space="preserve">} &lt;-- Permet d'ajouter un compte Google au </w:t>
+      </w:r>
+      <w:proofErr w:type="spellStart"/>
+      <w:r>
+        <w:t>userKey</w:t>
+      </w:r>
+      <w:bookmarkStart w:id="0" w:name="_GoBack"/>
+      <w:bookmarkEnd w:id="0"/>
+      <w:proofErr w:type="spellEnd"/>
     </w:p>
     <w:sectPr>
       <w:pgSz w:w="11906" w:h="16838"/>
@@ -2002,6 +2612,15 @@
       <w:contextualSpacing/>
     </w:pPr>
   </w:style>
+  <w:style w:type="paragraph" w:styleId="Sansinterligne">
+    <w:name w:val="No Spacing"/>
+    <w:uiPriority w:val="1"/>
+    <w:qFormat/>
+    <w:rsid w:val="00CC2250"/>
+    <w:pPr>
+      <w:spacing w:after="0" w:line="240" w:lineRule="auto"/>
+    </w:pPr>
+  </w:style>
 </w:styles>
 </file>
 

</xml_diff>

<commit_message>
Mise à jour doc technique
</commit_message>
<xml_diff>
--- a/baron_paul_dap_usage.docx
+++ b/baron_paul_dap_usage.docx
@@ -64,54 +64,19 @@
           <w:b/>
         </w:rPr>
         <w:tab/>
-      </w:r>
-      <w:proofErr w:type="gramStart"/>
-      <w:r>
-        <w:rPr>
-          <w:b/>
-        </w:rPr>
-        <w:t>java</w:t>
-      </w:r>
-      <w:proofErr w:type="gramEnd"/>
-      <w:r>
-        <w:rPr>
-          <w:b/>
-        </w:rPr>
-        <w:t xml:space="preserve"> -jar .\baron_paul_client.jar </w:t>
-      </w:r>
-      <w:proofErr w:type="spellStart"/>
-      <w:r>
-        <w:rPr>
-          <w:b/>
-        </w:rPr>
-        <w:t>add</w:t>
-      </w:r>
-      <w:proofErr w:type="spellEnd"/>
-      <w:r>
-        <w:rPr>
-          <w:b/>
-        </w:rPr>
-        <w:t xml:space="preserve"> </w:t>
-      </w:r>
-      <w:r>
-        <w:rPr>
-          <w:b/>
-        </w:rPr>
-        <w:t>[</w:t>
-      </w:r>
-      <w:proofErr w:type="spellStart"/>
-      <w:r>
-        <w:rPr>
-          <w:b/>
-        </w:rPr>
-        <w:t>google|microsoft</w:t>
-      </w:r>
-      <w:proofErr w:type="spellEnd"/>
-      <w:r>
-        <w:rPr>
-          <w:b/>
-        </w:rPr>
-        <w:t xml:space="preserve">] </w:t>
+        <w:t xml:space="preserve">java -jar .\baron_paul_client.jar </w:t>
+      </w:r>
+      <w:r>
+        <w:rPr>
+          <w:b/>
+        </w:rPr>
+        <w:t xml:space="preserve">add </w:t>
+      </w:r>
+      <w:r>
+        <w:rPr>
+          <w:b/>
+        </w:rPr>
+        <w:t xml:space="preserve">[google|microsoft] </w:t>
       </w:r>
       <w:r>
         <w:rPr>
@@ -123,21 +88,7 @@
         <w:rPr>
           <w:b/>
         </w:rPr>
-        <w:t xml:space="preserve"> &lt;</w:t>
-      </w:r>
-      <w:proofErr w:type="spellStart"/>
-      <w:r>
-        <w:rPr>
-          <w:b/>
-        </w:rPr>
-        <w:t>userKey</w:t>
-      </w:r>
-      <w:proofErr w:type="spellEnd"/>
-      <w:r>
-        <w:rPr>
-          <w:b/>
-        </w:rPr>
-        <w:t>&gt;</w:t>
+        <w:t xml:space="preserve"> &lt;userKey&gt;</w:t>
       </w:r>
     </w:p>
     <w:p>
@@ -149,16 +100,11 @@
         </w:numPr>
       </w:pPr>
       <w:r>
-        <w:t>Permet d’ajouter un compte Google / Microsoft à l’&lt;</w:t>
-      </w:r>
-      <w:proofErr w:type="spellStart"/>
-      <w:r>
-        <w:t>user</w:t>
+        <w:t>Permet d’ajouter un compte Google / Microsoft à l’&lt;user</w:t>
       </w:r>
       <w:r>
         <w:t>Key</w:t>
       </w:r>
-      <w:proofErr w:type="spellEnd"/>
       <w:r>
         <w:t>&gt;</w:t>
       </w:r>
@@ -170,40 +116,11 @@
           <w:b/>
         </w:rPr>
       </w:pPr>
-      <w:proofErr w:type="gramStart"/>
-      <w:r>
-        <w:rPr>
-          <w:b/>
-        </w:rPr>
-        <w:t>java</w:t>
-      </w:r>
-      <w:proofErr w:type="gramEnd"/>
-      <w:r>
-        <w:rPr>
-          <w:b/>
-        </w:rPr>
-        <w:t xml:space="preserve"> -jar .\baron_paul_client.jar </w:t>
-      </w:r>
-      <w:proofErr w:type="spellStart"/>
-      <w:r>
-        <w:rPr>
-          <w:b/>
-        </w:rPr>
-        <w:t>view</w:t>
-      </w:r>
-      <w:proofErr w:type="spellEnd"/>
-      <w:r>
-        <w:rPr>
-          <w:b/>
-        </w:rPr>
-        <w:t xml:space="preserve"> &lt;</w:t>
-      </w:r>
-      <w:proofErr w:type="spellStart"/>
-      <w:r>
-        <w:rPr>
-          <w:b/>
-        </w:rPr>
-        <w:t>user</w:t>
+      <w:r>
+        <w:rPr>
+          <w:b/>
+        </w:rPr>
+        <w:t>java -jar .\baron_paul_client.jar view &lt;user</w:t>
       </w:r>
       <w:r>
         <w:rPr>
@@ -211,7 +128,6 @@
         </w:rPr>
         <w:t>Key</w:t>
       </w:r>
-      <w:proofErr w:type="spellEnd"/>
       <w:r>
         <w:rPr>
           <w:b/>
@@ -286,19 +202,11 @@
           <w:b/>
         </w:rPr>
       </w:pPr>
-      <w:proofErr w:type="gramStart"/>
-      <w:r>
-        <w:rPr>
-          <w:b/>
-        </w:rPr>
-        <w:t>java</w:t>
-      </w:r>
-      <w:proofErr w:type="gramEnd"/>
-      <w:r>
-        <w:rPr>
-          <w:b/>
-        </w:rPr>
-        <w:t xml:space="preserve"> -jar .\baron_paul_client.jar email &lt;user&gt;</w:t>
+      <w:r>
+        <w:rPr>
+          <w:b/>
+        </w:rPr>
+        <w:t>java -jar .\baron_paul_client.jar email &lt;user&gt;</w:t>
       </w:r>
     </w:p>
     <w:p>
@@ -323,19 +231,11 @@
           <w:b/>
         </w:rPr>
       </w:pPr>
-      <w:proofErr w:type="gramStart"/>
-      <w:r>
-        <w:rPr>
-          <w:b/>
-        </w:rPr>
-        <w:t>java</w:t>
-      </w:r>
-      <w:proofErr w:type="gramEnd"/>
-      <w:r>
-        <w:rPr>
-          <w:b/>
-        </w:rPr>
-        <w:t xml:space="preserve"> -jar .\baron_paul_client.jar contact &lt;user&gt;</w:t>
+      <w:r>
+        <w:rPr>
+          <w:b/>
+        </w:rPr>
+        <w:t>java -jar .\baron_paul_client.jar contact &lt;user&gt;</w:t>
       </w:r>
     </w:p>
     <w:p>
@@ -360,33 +260,11 @@
           <w:b/>
         </w:rPr>
       </w:pPr>
-      <w:proofErr w:type="gramStart"/>
-      <w:r>
-        <w:rPr>
-          <w:b/>
-        </w:rPr>
-        <w:t>java</w:t>
-      </w:r>
-      <w:proofErr w:type="gramEnd"/>
-      <w:r>
-        <w:rPr>
-          <w:b/>
-        </w:rPr>
-        <w:t xml:space="preserve"> -jar .\baron_paul_client.jar </w:t>
-      </w:r>
-      <w:proofErr w:type="spellStart"/>
-      <w:r>
-        <w:rPr>
-          <w:b/>
-        </w:rPr>
-        <w:t>calendar</w:t>
-      </w:r>
-      <w:proofErr w:type="spellEnd"/>
-      <w:r>
-        <w:rPr>
-          <w:b/>
-        </w:rPr>
-        <w:t xml:space="preserve"> &lt;user&gt;</w:t>
+      <w:r>
+        <w:rPr>
+          <w:b/>
+        </w:rPr>
+        <w:t>java -jar .\baron_paul_client.jar calendar &lt;user&gt;</w:t>
       </w:r>
     </w:p>
     <w:p>
@@ -426,14 +304,7 @@
     <w:p>
       <w:r>
         <w:tab/>
-      </w:r>
-      <w:proofErr w:type="gramStart"/>
-      <w:r>
-        <w:t>java</w:t>
-      </w:r>
-      <w:proofErr w:type="gramEnd"/>
-      <w:r>
-        <w:t xml:space="preserve"> -jar .\baron_paul_server.jar</w:t>
+        <w:t>java -jar .\baron_paul_server.jar</w:t>
       </w:r>
     </w:p>
     <w:p/>
@@ -476,64 +347,59 @@
           <w:sz w:val="16"/>
           <w:lang w:val="en-US"/>
         </w:rPr>
-        <w:t xml:space="preserve">Exception in thread "main" </w:t>
-      </w:r>
-      <w:proofErr w:type="spellStart"/>
-      <w:proofErr w:type="gramStart"/>
-      <w:r>
+        <w:t>Exception in thread "main" java.lang.NoClassDefFoundError: org/springframework/boot/SpringApplication</w:t>
+      </w:r>
+    </w:p>
+    <w:p>
+      <w:pPr>
         <w:rPr>
           <w:rFonts w:asciiTheme="majorHAnsi" w:hAnsiTheme="majorHAnsi" w:cstheme="majorHAnsi"/>
           <w:sz w:val="16"/>
           <w:lang w:val="en-US"/>
         </w:rPr>
-        <w:t>java.lang</w:t>
-      </w:r>
-      <w:proofErr w:type="gramEnd"/>
+      </w:pPr>
       <w:r>
         <w:rPr>
           <w:rFonts w:asciiTheme="majorHAnsi" w:hAnsiTheme="majorHAnsi" w:cstheme="majorHAnsi"/>
           <w:sz w:val="16"/>
           <w:lang w:val="en-US"/>
         </w:rPr>
-        <w:t>.NoClassDefFoundError</w:t>
-      </w:r>
-      <w:proofErr w:type="spellEnd"/>
-      <w:r>
+        <w:t xml:space="preserve">        at com.ynov.dap.Launcher.main(Launcher.java:19)</w:t>
+      </w:r>
+    </w:p>
+    <w:p>
+      <w:pPr>
         <w:rPr>
           <w:rFonts w:asciiTheme="majorHAnsi" w:hAnsiTheme="majorHAnsi" w:cstheme="majorHAnsi"/>
           <w:sz w:val="16"/>
           <w:lang w:val="en-US"/>
         </w:rPr>
-        <w:t>: org/</w:t>
-      </w:r>
-      <w:proofErr w:type="spellStart"/>
+      </w:pPr>
       <w:r>
         <w:rPr>
           <w:rFonts w:asciiTheme="majorHAnsi" w:hAnsiTheme="majorHAnsi" w:cstheme="majorHAnsi"/>
           <w:sz w:val="16"/>
           <w:lang w:val="en-US"/>
         </w:rPr>
-        <w:t>springframework</w:t>
-      </w:r>
-      <w:proofErr w:type="spellEnd"/>
-      <w:r>
+        <w:t>Caused by: java.lang.ClassNotFoundException: org.springframework.boot.SpringApplication</w:t>
+      </w:r>
+    </w:p>
+    <w:p>
+      <w:pPr>
         <w:rPr>
           <w:rFonts w:asciiTheme="majorHAnsi" w:hAnsiTheme="majorHAnsi" w:cstheme="majorHAnsi"/>
           <w:sz w:val="16"/>
           <w:lang w:val="en-US"/>
         </w:rPr>
-        <w:t>/boot/</w:t>
-      </w:r>
-      <w:proofErr w:type="spellStart"/>
+      </w:pPr>
       <w:r>
         <w:rPr>
           <w:rFonts w:asciiTheme="majorHAnsi" w:hAnsiTheme="majorHAnsi" w:cstheme="majorHAnsi"/>
           <w:sz w:val="16"/>
           <w:lang w:val="en-US"/>
         </w:rPr>
-        <w:t>SpringApplication</w:t>
-      </w:r>
-      <w:proofErr w:type="spellEnd"/>
+        <w:t xml:space="preserve">        at java.net.URLClassLoader.findClass(Unknown Source)</w:t>
+      </w:r>
     </w:p>
     <w:p>
       <w:pPr>
@@ -549,27 +415,25 @@
           <w:sz w:val="16"/>
           <w:lang w:val="en-US"/>
         </w:rPr>
-        <w:t xml:space="preserve">        at </w:t>
-      </w:r>
-      <w:proofErr w:type="spellStart"/>
-      <w:proofErr w:type="gramStart"/>
-      <w:r>
+        <w:t xml:space="preserve">        at java.lang.ClassLoader.loadClass(Unknown Source)</w:t>
+      </w:r>
+    </w:p>
+    <w:p>
+      <w:pPr>
         <w:rPr>
           <w:rFonts w:asciiTheme="majorHAnsi" w:hAnsiTheme="majorHAnsi" w:cstheme="majorHAnsi"/>
           <w:sz w:val="16"/>
           <w:lang w:val="en-US"/>
         </w:rPr>
-        <w:t>com.ynov.dap.Launcher.main</w:t>
-      </w:r>
-      <w:proofErr w:type="spellEnd"/>
-      <w:proofErr w:type="gramEnd"/>
+      </w:pPr>
       <w:r>
         <w:rPr>
           <w:rFonts w:asciiTheme="majorHAnsi" w:hAnsiTheme="majorHAnsi" w:cstheme="majorHAnsi"/>
           <w:sz w:val="16"/>
           <w:lang w:val="en-US"/>
         </w:rPr>
-        <w:t>(Launcher.java:19)</w:t>
+        <w:lastRenderedPageBreak/>
+        <w:t xml:space="preserve">        at sun.misc.Launcher$AppClassLoader.loadClass(Unknown Source)</w:t>
       </w:r>
     </w:p>
     <w:p>
@@ -586,218 +450,7 @@
           <w:sz w:val="16"/>
           <w:lang w:val="en-US"/>
         </w:rPr>
-        <w:t xml:space="preserve">Caused by: </w:t>
-      </w:r>
-      <w:proofErr w:type="spellStart"/>
-      <w:proofErr w:type="gramStart"/>
-      <w:r>
-        <w:rPr>
-          <w:rFonts w:asciiTheme="majorHAnsi" w:hAnsiTheme="majorHAnsi" w:cstheme="majorHAnsi"/>
-          <w:sz w:val="16"/>
-          <w:lang w:val="en-US"/>
-        </w:rPr>
-        <w:t>java.lang</w:t>
-      </w:r>
-      <w:proofErr w:type="gramEnd"/>
-      <w:r>
-        <w:rPr>
-          <w:rFonts w:asciiTheme="majorHAnsi" w:hAnsiTheme="majorHAnsi" w:cstheme="majorHAnsi"/>
-          <w:sz w:val="16"/>
-          <w:lang w:val="en-US"/>
-        </w:rPr>
-        <w:t>.ClassNotFoundException</w:t>
-      </w:r>
-      <w:proofErr w:type="spellEnd"/>
-      <w:r>
-        <w:rPr>
-          <w:rFonts w:asciiTheme="majorHAnsi" w:hAnsiTheme="majorHAnsi" w:cstheme="majorHAnsi"/>
-          <w:sz w:val="16"/>
-          <w:lang w:val="en-US"/>
-        </w:rPr>
-        <w:t xml:space="preserve">: </w:t>
-      </w:r>
-      <w:proofErr w:type="spellStart"/>
-      <w:r>
-        <w:rPr>
-          <w:rFonts w:asciiTheme="majorHAnsi" w:hAnsiTheme="majorHAnsi" w:cstheme="majorHAnsi"/>
-          <w:sz w:val="16"/>
-          <w:lang w:val="en-US"/>
-        </w:rPr>
-        <w:t>org.springframework.boot.SpringApplication</w:t>
-      </w:r>
-      <w:proofErr w:type="spellEnd"/>
-    </w:p>
-    <w:p>
-      <w:pPr>
-        <w:rPr>
-          <w:rFonts w:asciiTheme="majorHAnsi" w:hAnsiTheme="majorHAnsi" w:cstheme="majorHAnsi"/>
-          <w:sz w:val="16"/>
-          <w:lang w:val="en-US"/>
-        </w:rPr>
-      </w:pPr>
-      <w:r>
-        <w:rPr>
-          <w:rFonts w:asciiTheme="majorHAnsi" w:hAnsiTheme="majorHAnsi" w:cstheme="majorHAnsi"/>
-          <w:sz w:val="16"/>
-          <w:lang w:val="en-US"/>
-        </w:rPr>
-        <w:t xml:space="preserve">        at </w:t>
-      </w:r>
-      <w:proofErr w:type="spellStart"/>
-      <w:proofErr w:type="gramStart"/>
-      <w:r>
-        <w:rPr>
-          <w:rFonts w:asciiTheme="majorHAnsi" w:hAnsiTheme="majorHAnsi" w:cstheme="majorHAnsi"/>
-          <w:sz w:val="16"/>
-          <w:lang w:val="en-US"/>
-        </w:rPr>
-        <w:t>java.net.URLClassLoader.findClass</w:t>
-      </w:r>
-      <w:proofErr w:type="spellEnd"/>
-      <w:proofErr w:type="gramEnd"/>
-      <w:r>
-        <w:rPr>
-          <w:rFonts w:asciiTheme="majorHAnsi" w:hAnsiTheme="majorHAnsi" w:cstheme="majorHAnsi"/>
-          <w:sz w:val="16"/>
-          <w:lang w:val="en-US"/>
-        </w:rPr>
-        <w:t>(Unknown Source)</w:t>
-      </w:r>
-    </w:p>
-    <w:p>
-      <w:pPr>
-        <w:rPr>
-          <w:rFonts w:asciiTheme="majorHAnsi" w:hAnsiTheme="majorHAnsi" w:cstheme="majorHAnsi"/>
-          <w:sz w:val="16"/>
-          <w:lang w:val="en-US"/>
-        </w:rPr>
-      </w:pPr>
-      <w:r>
-        <w:rPr>
-          <w:rFonts w:asciiTheme="majorHAnsi" w:hAnsiTheme="majorHAnsi" w:cstheme="majorHAnsi"/>
-          <w:sz w:val="16"/>
-          <w:lang w:val="en-US"/>
-        </w:rPr>
-        <w:t xml:space="preserve">        at </w:t>
-      </w:r>
-      <w:proofErr w:type="spellStart"/>
-      <w:proofErr w:type="gramStart"/>
-      <w:r>
-        <w:rPr>
-          <w:rFonts w:asciiTheme="majorHAnsi" w:hAnsiTheme="majorHAnsi" w:cstheme="majorHAnsi"/>
-          <w:sz w:val="16"/>
-          <w:lang w:val="en-US"/>
-        </w:rPr>
-        <w:t>java.lang</w:t>
-      </w:r>
-      <w:proofErr w:type="gramEnd"/>
-      <w:r>
-        <w:rPr>
-          <w:rFonts w:asciiTheme="majorHAnsi" w:hAnsiTheme="majorHAnsi" w:cstheme="majorHAnsi"/>
-          <w:sz w:val="16"/>
-          <w:lang w:val="en-US"/>
-        </w:rPr>
-        <w:t>.ClassLoader.loadClass</w:t>
-      </w:r>
-      <w:proofErr w:type="spellEnd"/>
-      <w:r>
-        <w:rPr>
-          <w:rFonts w:asciiTheme="majorHAnsi" w:hAnsiTheme="majorHAnsi" w:cstheme="majorHAnsi"/>
-          <w:sz w:val="16"/>
-          <w:lang w:val="en-US"/>
-        </w:rPr>
-        <w:t>(Unknown Source)</w:t>
-      </w:r>
-    </w:p>
-    <w:p>
-      <w:pPr>
-        <w:rPr>
-          <w:rFonts w:asciiTheme="majorHAnsi" w:hAnsiTheme="majorHAnsi" w:cstheme="majorHAnsi"/>
-          <w:sz w:val="16"/>
-          <w:lang w:val="en-US"/>
-        </w:rPr>
-      </w:pPr>
-      <w:r>
-        <w:rPr>
-          <w:rFonts w:asciiTheme="majorHAnsi" w:hAnsiTheme="majorHAnsi" w:cstheme="majorHAnsi"/>
-          <w:sz w:val="16"/>
-          <w:lang w:val="en-US"/>
-        </w:rPr>
-        <w:lastRenderedPageBreak/>
-        <w:t xml:space="preserve">        at </w:t>
-      </w:r>
-      <w:proofErr w:type="spellStart"/>
-      <w:proofErr w:type="gramStart"/>
-      <w:r>
-        <w:rPr>
-          <w:rFonts w:asciiTheme="majorHAnsi" w:hAnsiTheme="majorHAnsi" w:cstheme="majorHAnsi"/>
-          <w:sz w:val="16"/>
-          <w:lang w:val="en-US"/>
-        </w:rPr>
-        <w:t>sun.misc</w:t>
-      </w:r>
-      <w:proofErr w:type="gramEnd"/>
-      <w:r>
-        <w:rPr>
-          <w:rFonts w:asciiTheme="majorHAnsi" w:hAnsiTheme="majorHAnsi" w:cstheme="majorHAnsi"/>
-          <w:sz w:val="16"/>
-          <w:lang w:val="en-US"/>
-        </w:rPr>
-        <w:t>.Launcher$AppClassLoader.loadClass</w:t>
-      </w:r>
-      <w:proofErr w:type="spellEnd"/>
-      <w:r>
-        <w:rPr>
-          <w:rFonts w:asciiTheme="majorHAnsi" w:hAnsiTheme="majorHAnsi" w:cstheme="majorHAnsi"/>
-          <w:sz w:val="16"/>
-          <w:lang w:val="en-US"/>
-        </w:rPr>
-        <w:t>(Unknown Source)</w:t>
-      </w:r>
-    </w:p>
-    <w:p>
-      <w:pPr>
-        <w:rPr>
-          <w:rFonts w:asciiTheme="majorHAnsi" w:hAnsiTheme="majorHAnsi" w:cstheme="majorHAnsi"/>
-          <w:sz w:val="16"/>
-          <w:lang w:val="en-US"/>
-        </w:rPr>
-      </w:pPr>
-      <w:r>
-        <w:rPr>
-          <w:rFonts w:asciiTheme="majorHAnsi" w:hAnsiTheme="majorHAnsi" w:cstheme="majorHAnsi"/>
-          <w:sz w:val="16"/>
-          <w:lang w:val="en-US"/>
-        </w:rPr>
-        <w:t xml:space="preserve">        at </w:t>
-      </w:r>
-      <w:proofErr w:type="spellStart"/>
-      <w:proofErr w:type="gramStart"/>
-      <w:r>
-        <w:rPr>
-          <w:rFonts w:asciiTheme="majorHAnsi" w:hAnsiTheme="majorHAnsi" w:cstheme="majorHAnsi"/>
-          <w:sz w:val="16"/>
-          <w:lang w:val="en-US"/>
-        </w:rPr>
-        <w:t>java.lang</w:t>
-      </w:r>
-      <w:proofErr w:type="gramEnd"/>
-      <w:r>
-        <w:rPr>
-          <w:rFonts w:asciiTheme="majorHAnsi" w:hAnsiTheme="majorHAnsi" w:cstheme="majorHAnsi"/>
-          <w:sz w:val="16"/>
-          <w:lang w:val="en-US"/>
-        </w:rPr>
-        <w:t>.ClassLoader.loadClass</w:t>
-      </w:r>
-      <w:proofErr w:type="spellEnd"/>
-      <w:r>
-        <w:rPr>
-          <w:rFonts w:asciiTheme="majorHAnsi" w:hAnsiTheme="majorHAnsi" w:cstheme="majorHAnsi"/>
-          <w:sz w:val="16"/>
-          <w:lang w:val="en-US"/>
-        </w:rPr>
-        <w:t>(Unknown Source)</w:t>
+        <w:t xml:space="preserve">        at java.lang.ClassLoader.loadClass(Unknown Source)</w:t>
       </w:r>
     </w:p>
     <w:p>
@@ -886,35 +539,18 @@
       <w:r>
         <w:t>Pour configurer les paramètres de connexion à la base de données, il suffit de se rendre dans le fichier ‘</w:t>
       </w:r>
-      <w:proofErr w:type="spellStart"/>
-      <w:proofErr w:type="gramStart"/>
       <w:r>
         <w:rPr>
           <w:b/>
         </w:rPr>
         <w:t>application.properties</w:t>
       </w:r>
-      <w:proofErr w:type="spellEnd"/>
-      <w:proofErr w:type="gramEnd"/>
       <w:r>
         <w:t xml:space="preserve">’ localisé dans </w:t>
       </w:r>
       <w:r>
-        <w:t>Ynov_2018_dap\</w:t>
-      </w:r>
-      <w:proofErr w:type="spellStart"/>
-      <w:r>
-        <w:t>bap.server</w:t>
-      </w:r>
-      <w:proofErr w:type="spellEnd"/>
-      <w:r>
-        <w:t>\src\main\</w:t>
-      </w:r>
-      <w:proofErr w:type="spellStart"/>
-      <w:r>
-        <w:t>resources</w:t>
-      </w:r>
-      <w:proofErr w:type="spellEnd"/>
+        <w:t>Ynov_2018_dap\bap.server\src\main\resources</w:t>
+      </w:r>
     </w:p>
     <w:p>
       <w:pPr>
@@ -925,15 +561,7 @@
         </w:numPr>
       </w:pPr>
       <w:r>
-        <w:t>Ce fichier contient les informations de connexion à la base de données. Elle fonctionne par défaut sur MYSQL avec un utilisateur root et sans mot de passe. Le port par défaut est 3306 et génère une base nommée ‘</w:t>
-      </w:r>
-      <w:proofErr w:type="spellStart"/>
-      <w:r>
-        <w:t>dap</w:t>
-      </w:r>
-      <w:proofErr w:type="spellEnd"/>
-      <w:r>
-        <w:t>’.</w:t>
+        <w:t>Ce fichier contient les informations de connexion à la base de données. Elle fonctionne par défaut sur MYSQL avec un utilisateur root et sans mot de passe. Le port par défaut est 3306 et génère une base nommée ‘dap’.</w:t>
       </w:r>
     </w:p>
     <w:p/>
@@ -947,23 +575,7 @@
         <w:rPr>
           <w:b/>
         </w:rPr>
-        <w:t>Informations concernant le fichier ‘</w:t>
-      </w:r>
-      <w:proofErr w:type="spellStart"/>
-      <w:proofErr w:type="gramStart"/>
-      <w:r>
-        <w:rPr>
-          <w:b/>
-        </w:rPr>
-        <w:t>credentials.json</w:t>
-      </w:r>
-      <w:proofErr w:type="spellEnd"/>
-      <w:proofErr w:type="gramEnd"/>
-      <w:r>
-        <w:rPr>
-          <w:b/>
-        </w:rPr>
-        <w:t>’, utilisé pour le fonctionnement des services Google :</w:t>
+        <w:t>Informations concernant le fichier ‘credentials.json’, utilisé pour le fonctionnement des services Google :</w:t>
       </w:r>
     </w:p>
     <w:p>
@@ -980,26 +592,17 @@
       <w:r>
         <w:t>Par défaut, placez votre fichier ‘</w:t>
       </w:r>
-      <w:proofErr w:type="spellStart"/>
-      <w:proofErr w:type="gramStart"/>
       <w:r>
         <w:rPr>
           <w:b/>
         </w:rPr>
         <w:t>credentials.json</w:t>
       </w:r>
-      <w:proofErr w:type="spellEnd"/>
-      <w:proofErr w:type="gramEnd"/>
       <w:r>
         <w:t>’ dans le répertoire : C/google/</w:t>
       </w:r>
-      <w:proofErr w:type="spellStart"/>
-      <w:r>
-        <w:t>credential</w:t>
-      </w:r>
-      <w:proofErr w:type="spellEnd"/>
-      <w:r>
-        <w:t>/</w:t>
+      <w:r>
+        <w:t>credential/</w:t>
       </w:r>
     </w:p>
     <w:p>
@@ -1013,52 +616,97 @@
       <w:r>
         <w:t>Vous pouvez également modifier ce répertoire par défaut dans le fichier ‘</w:t>
       </w:r>
-      <w:proofErr w:type="spellStart"/>
-      <w:proofErr w:type="gramStart"/>
-      <w:r>
-        <w:rPr>
-          <w:b/>
-        </w:rPr>
-        <w:t>config.properties</w:t>
-      </w:r>
-      <w:proofErr w:type="spellEnd"/>
-      <w:proofErr w:type="gramEnd"/>
-      <w:r>
-        <w:rPr>
-          <w:b/>
-        </w:rPr>
-        <w:t>’</w:t>
+      <w:r>
+        <w:rPr>
+          <w:b/>
+        </w:rPr>
+        <w:t>config.properties’</w:t>
       </w:r>
       <w:r>
         <w:t xml:space="preserve"> localisé dans </w:t>
       </w:r>
       <w:r>
-        <w:t>Ynov_2018_dap\</w:t>
-      </w:r>
-      <w:proofErr w:type="spellStart"/>
-      <w:r>
-        <w:t>bap.server</w:t>
-      </w:r>
-      <w:proofErr w:type="spellEnd"/>
-      <w:r>
-        <w:t>\src\main\</w:t>
-      </w:r>
-      <w:proofErr w:type="spellStart"/>
-      <w:r>
-        <w:t>resources</w:t>
-      </w:r>
-      <w:proofErr w:type="spellEnd"/>
+        <w:t>Ynov_2018_dap\bap.server\src\main\resources</w:t>
+      </w:r>
       <w:r>
         <w:t xml:space="preserve">. Il faut modifier la valeur de la clé : </w:t>
       </w:r>
-      <w:proofErr w:type="spellStart"/>
       <w:r>
         <w:rPr>
           <w:b/>
         </w:rPr>
         <w:t>credentials_folder</w:t>
       </w:r>
-      <w:proofErr w:type="spellEnd"/>
+    </w:p>
+    <w:p>
+      <w:pPr>
+        <w:rPr>
+          <w:b/>
+        </w:rPr>
+      </w:pPr>
+      <w:r>
+        <w:rPr>
+          <w:b/>
+        </w:rPr>
+        <w:t>Autres informations :</w:t>
+      </w:r>
+    </w:p>
+    <w:p>
+      <w:pPr>
+        <w:pStyle w:val="Paragraphedeliste"/>
+        <w:numPr>
+          <w:ilvl w:val="0"/>
+          <w:numId w:val="4"/>
+        </w:numPr>
+        <w:rPr>
+          <w:b/>
+        </w:rPr>
+      </w:pPr>
+      <w:r>
+        <w:t xml:space="preserve">Dans la route /admin et sa vue, un bouton permet de passer de la vue Admin aux Mails. Cependant vous devez renseigner manuellement votre </w:t>
+      </w:r>
+      <w:r>
+        <w:rPr>
+          <w:b/>
+        </w:rPr>
+        <w:t>userKey</w:t>
+      </w:r>
+      <w:r>
+        <w:rPr>
+          <w:b/>
+        </w:rPr>
+        <w:t xml:space="preserve"> </w:t>
+      </w:r>
+      <w:r>
+        <w:t xml:space="preserve">en modifiant la valeur </w:t>
+      </w:r>
+      <w:r>
+        <w:rPr>
+          <w:b/>
+        </w:rPr>
+        <w:t>VOTREUSER</w:t>
+      </w:r>
+      <w:r>
+        <w:t xml:space="preserve"> par votre </w:t>
+      </w:r>
+      <w:r>
+        <w:rPr>
+          <w:b/>
+        </w:rPr>
+        <w:t>userKey</w:t>
+      </w:r>
+      <w:r>
+        <w:t>.</w:t>
+      </w:r>
+      <w:r>
+        <w:t xml:space="preserve"> (</w:t>
+      </w:r>
+      <w:r>
+        <w:t>/mail/microsoft/VOTREUSER/view</w:t>
+      </w:r>
+      <w:r>
+        <w:t>)</w:t>
+      </w:r>
     </w:p>
     <w:p/>
     <w:p>
@@ -1074,21 +722,11 @@
         <w:t>/ ! \</w:t>
       </w:r>
       <w:r>
-        <w:t xml:space="preserve"> Les </w:t>
-      </w:r>
-      <w:proofErr w:type="spellStart"/>
-      <w:r>
-        <w:t>tokens</w:t>
-      </w:r>
-      <w:proofErr w:type="spellEnd"/>
-      <w:r>
-        <w:t xml:space="preserve"> des comptes ajoutés expirent rapidement ! Pensez à les renouveler en cas de problème ; supprimez les comptes Microsoft dans la base de données et supprimez le ‘</w:t>
-      </w:r>
-      <w:proofErr w:type="spellStart"/>
+        <w:t xml:space="preserve"> Les tokens des comptes ajoutés expirent rapidement ! Pensez à les renouveler en cas de problème ; supprimez les comptes Microsoft dans la base de données et supprimez le ‘</w:t>
+      </w:r>
       <w:r>
         <w:t>StoredCredential</w:t>
       </w:r>
-      <w:proofErr w:type="spellEnd"/>
       <w:r>
         <w:t xml:space="preserve">’ dans votre répertoire Google défini. </w:t>
       </w:r>
@@ -1126,34 +764,8 @@
           <w:b/>
         </w:rPr>
       </w:pPr>
-    </w:p>
-    <w:p>
-      <w:pPr>
-        <w:rPr>
-          <w:b/>
-        </w:rPr>
-      </w:pPr>
-    </w:p>
-    <w:p>
-      <w:pPr>
-        <w:rPr>
-          <w:b/>
-        </w:rPr>
-      </w:pPr>
-    </w:p>
-    <w:p>
-      <w:pPr>
-        <w:rPr>
-          <w:b/>
-        </w:rPr>
-      </w:pPr>
-    </w:p>
-    <w:p>
-      <w:pPr>
-        <w:rPr>
-          <w:b/>
-        </w:rPr>
-      </w:pPr>
+      <w:bookmarkStart w:id="0" w:name="_GoBack"/>
+      <w:bookmarkEnd w:id="0"/>
     </w:p>
     <w:p>
       <w:pPr>
@@ -1182,23 +794,7 @@
         <w:pStyle w:val="Sansinterligne"/>
       </w:pPr>
       <w:r>
-        <w:t>/user/</w:t>
-      </w:r>
-      <w:proofErr w:type="spellStart"/>
-      <w:r>
-        <w:t>add</w:t>
-      </w:r>
-      <w:proofErr w:type="spellEnd"/>
-      <w:r>
-        <w:t>/{</w:t>
-      </w:r>
-      <w:proofErr w:type="spellStart"/>
-      <w:r>
-        <w:t>userKey</w:t>
-      </w:r>
-      <w:proofErr w:type="spellEnd"/>
-      <w:r>
-        <w:t>} &lt;-- Permet d'ajouter un compte Principal (qui possédera des comptes Google &amp; Microsoft)</w:t>
+        <w:t>/user/add/{userKey} &lt;-- Permet d'ajouter un compte Principal (qui possédera des comptes Google &amp; Microsoft)</w:t>
       </w:r>
     </w:p>
     <w:p>
@@ -1220,24 +816,20 @@
         <w:ind w:firstLine="708"/>
       </w:pPr>
       <w:r>
-        <w:t xml:space="preserve"> - / &lt;-- Affiche </w:t>
-      </w:r>
-      <w:proofErr w:type="spellStart"/>
-      <w:r>
-        <w:t>microsoft</w:t>
-      </w:r>
-      <w:proofErr w:type="spellEnd"/>
-      <w:r>
-        <w:t xml:space="preserve"> + google </w:t>
-      </w:r>
-      <w:proofErr w:type="gramStart"/>
-      <w:r>
-        <w:t>combiné</w:t>
-      </w:r>
-      <w:proofErr w:type="gramEnd"/>
+        <w:t xml:space="preserve"> - / &lt;-- Affiche microsoft + google combiné </w:t>
+      </w:r>
+    </w:p>
+    <w:p>
+      <w:pPr>
+        <w:pStyle w:val="Sansinterligne"/>
+      </w:pPr>
       <w:r>
         <w:t xml:space="preserve"> </w:t>
       </w:r>
+      <w:r>
+        <w:tab/>
+        <w:t xml:space="preserve">- /microsoft &lt;-- Affiche l'ensemble des comptes microsoft </w:t>
+      </w:r>
     </w:p>
     <w:p>
       <w:pPr>
@@ -1248,58 +840,73 @@
       </w:r>
       <w:r>
         <w:tab/>
-      </w:r>
-      <w:r>
-        <w:t>- /</w:t>
-      </w:r>
-      <w:proofErr w:type="spellStart"/>
-      <w:r>
-        <w:t>microsoft</w:t>
-      </w:r>
-      <w:proofErr w:type="spellEnd"/>
-      <w:r>
-        <w:t xml:space="preserve"> &lt;-- Affiche l'ensemble des comptes </w:t>
-      </w:r>
-      <w:proofErr w:type="spellStart"/>
-      <w:r>
-        <w:t>microsoft</w:t>
-      </w:r>
-      <w:proofErr w:type="spellEnd"/>
-      <w:r>
-        <w:t xml:space="preserve"> </w:t>
-      </w:r>
-    </w:p>
-    <w:p>
-      <w:pPr>
-        <w:pStyle w:val="Sansinterligne"/>
-      </w:pPr>
-      <w:r>
-        <w:t xml:space="preserve"> </w:t>
-      </w:r>
+        <w:t>- /google &lt;-- Affichage du datastore</w:t>
+      </w:r>
+    </w:p>
+    <w:p>
+      <w:pPr>
+        <w:pStyle w:val="Sansinterligne"/>
+      </w:pPr>
+    </w:p>
+    <w:p>
+      <w:pPr>
+        <w:pStyle w:val="Sansinterligne"/>
+      </w:pPr>
+      <w:r>
+        <w:t>/calendar</w:t>
+      </w:r>
+    </w:p>
+    <w:p>
+      <w:pPr>
+        <w:pStyle w:val="Sansinterligne"/>
+        <w:ind w:firstLine="708"/>
+      </w:pPr>
+      <w:r>
+        <w:t>- /{user} &lt;-- Affiche le prochain événement entre google et microsoft</w:t>
+      </w:r>
+    </w:p>
+    <w:p>
+      <w:pPr>
+        <w:pStyle w:val="Sansinterligne"/>
+        <w:ind w:firstLine="708"/>
+      </w:pPr>
+      <w:r>
+        <w:t>- /microsoft/{user}</w:t>
+      </w:r>
+    </w:p>
+    <w:p>
+      <w:pPr>
+        <w:pStyle w:val="Sansinterligne"/>
+        <w:ind w:left="708" w:firstLine="708"/>
+      </w:pPr>
+      <w:r>
+        <w:t>-- /view &lt;-- Affiche les prochains événements Microsoft avec une VUE</w:t>
+      </w:r>
+    </w:p>
+    <w:p>
+      <w:pPr>
+        <w:pStyle w:val="Sansinterligne"/>
+        <w:ind w:firstLine="708"/>
+      </w:pPr>
+      <w:r>
+        <w:t>- /google/{user}</w:t>
+      </w:r>
+    </w:p>
+    <w:p>
+      <w:pPr>
+        <w:pStyle w:val="Sansinterligne"/>
+      </w:pPr>
       <w:r>
         <w:tab/>
       </w:r>
-      <w:r>
-        <w:t>- /google &lt;-- Affichage du datastore</w:t>
-      </w:r>
-    </w:p>
-    <w:p>
-      <w:pPr>
-        <w:pStyle w:val="Sansinterligne"/>
-      </w:pPr>
-    </w:p>
-    <w:p>
-      <w:pPr>
-        <w:pStyle w:val="Sansinterligne"/>
-      </w:pPr>
-      <w:r>
-        <w:t>/</w:t>
-      </w:r>
-      <w:proofErr w:type="spellStart"/>
-      <w:r>
-        <w:t>calendar</w:t>
-      </w:r>
-      <w:proofErr w:type="spellEnd"/>
+    </w:p>
+    <w:p>
+      <w:pPr>
+        <w:pStyle w:val="Sansinterligne"/>
+      </w:pPr>
+      <w:r>
+        <w:t>/mail</w:t>
+      </w:r>
     </w:p>
     <w:p>
       <w:pPr>
@@ -1307,13 +914,49 @@
         <w:ind w:firstLine="708"/>
       </w:pPr>
       <w:r>
-        <w:t xml:space="preserve">- /{user} &lt;-- Affiche le prochain événement entre google et </w:t>
-      </w:r>
-      <w:proofErr w:type="spellStart"/>
-      <w:r>
-        <w:t>microsoft</w:t>
-      </w:r>
-      <w:proofErr w:type="spellEnd"/>
+        <w:t>- /unread</w:t>
+      </w:r>
+    </w:p>
+    <w:p>
+      <w:pPr>
+        <w:pStyle w:val="Sansinterligne"/>
+        <w:ind w:left="708" w:firstLine="708"/>
+      </w:pPr>
+      <w:r>
+        <w:t>-- /{user} &lt;-- Affiche le nombre total de unread google et microsoft</w:t>
+      </w:r>
+    </w:p>
+    <w:p>
+      <w:pPr>
+        <w:pStyle w:val="Sansinterligne"/>
+      </w:pPr>
+      <w:r>
+        <w:tab/>
+      </w:r>
+      <w:r>
+        <w:tab/>
+        <w:t>- /microsoft/{user}</w:t>
+      </w:r>
+    </w:p>
+    <w:p>
+      <w:pPr>
+        <w:pStyle w:val="Sansinterligne"/>
+        <w:ind w:left="708" w:firstLine="708"/>
+      </w:pPr>
+      <w:r>
+        <w:t>- /google/{user}</w:t>
+      </w:r>
+    </w:p>
+    <w:p>
+      <w:pPr>
+        <w:pStyle w:val="Sansinterligne"/>
+      </w:pPr>
+      <w:r>
+        <w:tab/>
+      </w:r>
+      <w:r>
+        <w:tab/>
+      </w:r>
     </w:p>
     <w:p>
       <w:pPr>
@@ -1321,15 +964,29 @@
         <w:ind w:firstLine="708"/>
       </w:pPr>
       <w:r>
-        <w:t>- /</w:t>
-      </w:r>
-      <w:proofErr w:type="spellStart"/>
-      <w:r>
-        <w:t>microsoft</w:t>
-      </w:r>
-      <w:proofErr w:type="spellEnd"/>
-      <w:r>
-        <w:t>/{user}</w:t>
+        <w:t>- /microsoft/{user}/view &lt;-- Affiche les premiers mail de microsoft</w:t>
+      </w:r>
+    </w:p>
+    <w:p>
+      <w:pPr>
+        <w:pStyle w:val="Sansinterligne"/>
+      </w:pPr>
+    </w:p>
+    <w:p>
+      <w:pPr>
+        <w:pStyle w:val="Sansinterligne"/>
+      </w:pPr>
+      <w:r>
+        <w:t>/contact/</w:t>
+      </w:r>
+    </w:p>
+    <w:p>
+      <w:pPr>
+        <w:pStyle w:val="Sansinterligne"/>
+        <w:ind w:firstLine="708"/>
+      </w:pPr>
+      <w:r>
+        <w:t>- /nb</w:t>
       </w:r>
     </w:p>
     <w:p>
@@ -1338,15 +995,16 @@
         <w:ind w:left="708" w:firstLine="708"/>
       </w:pPr>
       <w:r>
-        <w:t>-- /</w:t>
-      </w:r>
-      <w:proofErr w:type="spellStart"/>
-      <w:r>
-        <w:t>view</w:t>
-      </w:r>
-      <w:proofErr w:type="spellEnd"/>
-      <w:r>
-        <w:t xml:space="preserve"> &lt;-- Affiche les prochains événements Microsoft avec une VUE</w:t>
+        <w:t>-- /{user} &lt;-- Affiche le nombre total de contact google et microsoft</w:t>
+      </w:r>
+    </w:p>
+    <w:p>
+      <w:pPr>
+        <w:pStyle w:val="Sansinterligne"/>
+        <w:ind w:left="708" w:firstLine="708"/>
+      </w:pPr>
+      <w:r>
+        <w:t>-- /microsoft/{user}</w:t>
       </w:r>
     </w:p>
     <w:p>
@@ -1361,344 +1019,40 @@
     <w:p>
       <w:pPr>
         <w:pStyle w:val="Sansinterligne"/>
-      </w:pPr>
-      <w:r>
-        <w:tab/>
-      </w:r>
-    </w:p>
-    <w:p>
-      <w:pPr>
-        <w:pStyle w:val="Sansinterligne"/>
-      </w:pPr>
-      <w:r>
-        <w:t>/mail</w:t>
-      </w:r>
-    </w:p>
-    <w:p>
-      <w:pPr>
-        <w:pStyle w:val="Sansinterligne"/>
         <w:ind w:firstLine="708"/>
       </w:pPr>
       <w:r>
-        <w:t>- /</w:t>
-      </w:r>
-      <w:proofErr w:type="spellStart"/>
-      <w:r>
-        <w:t>unread</w:t>
-      </w:r>
-      <w:proofErr w:type="spellEnd"/>
-    </w:p>
-    <w:p>
-      <w:pPr>
-        <w:pStyle w:val="Sansinterligne"/>
-        <w:ind w:left="708" w:firstLine="708"/>
-      </w:pPr>
-      <w:r>
-        <w:t xml:space="preserve">-- /{user} &lt;-- Affiche le nombre total de </w:t>
-      </w:r>
-      <w:proofErr w:type="spellStart"/>
-      <w:r>
-        <w:t>unread</w:t>
-      </w:r>
-      <w:proofErr w:type="spellEnd"/>
-      <w:r>
-        <w:t xml:space="preserve"> google et </w:t>
-      </w:r>
-      <w:proofErr w:type="spellStart"/>
-      <w:r>
-        <w:t>microsoft</w:t>
-      </w:r>
-      <w:proofErr w:type="spellEnd"/>
-    </w:p>
-    <w:p>
-      <w:pPr>
-        <w:pStyle w:val="Sansinterligne"/>
-      </w:pPr>
-      <w:r>
-        <w:tab/>
-      </w:r>
-      <w:r>
-        <w:tab/>
-      </w:r>
-      <w:r>
-        <w:t>- /</w:t>
-      </w:r>
-      <w:proofErr w:type="spellStart"/>
-      <w:r>
-        <w:t>microsoft</w:t>
-      </w:r>
-      <w:proofErr w:type="spellEnd"/>
-      <w:r>
-        <w:t>/{user}</w:t>
-      </w:r>
-    </w:p>
-    <w:p>
-      <w:pPr>
-        <w:pStyle w:val="Sansinterligne"/>
-        <w:ind w:left="708" w:firstLine="708"/>
-      </w:pPr>
-      <w:r>
-        <w:t>- /google/{user}</w:t>
-      </w:r>
-    </w:p>
-    <w:p>
-      <w:pPr>
-        <w:pStyle w:val="Sansinterligne"/>
-      </w:pPr>
-      <w:r>
-        <w:tab/>
-      </w:r>
-      <w:r>
-        <w:tab/>
-      </w:r>
-    </w:p>
-    <w:p>
-      <w:pPr>
-        <w:pStyle w:val="Sansinterligne"/>
+        <w:t>- /microsoft/{user}/view &lt;-- Affiche les premiers contact de microsoft avec une VUE</w:t>
+      </w:r>
+    </w:p>
+    <w:p>
+      <w:pPr>
+        <w:pStyle w:val="Sansinterligne"/>
+      </w:pPr>
+    </w:p>
+    <w:p>
+      <w:pPr>
+        <w:pStyle w:val="Sansinterligne"/>
+      </w:pPr>
+      <w:r>
+        <w:t>/account/add/</w:t>
+      </w:r>
+    </w:p>
+    <w:p>
+      <w:pPr>
         <w:ind w:firstLine="708"/>
       </w:pPr>
       <w:r>
-        <w:t>- /</w:t>
-      </w:r>
-      <w:proofErr w:type="spellStart"/>
-      <w:r>
-        <w:t>microsoft</w:t>
-      </w:r>
-      <w:proofErr w:type="spellEnd"/>
-      <w:r>
-        <w:t>/{user}/</w:t>
-      </w:r>
-      <w:proofErr w:type="spellStart"/>
-      <w:r>
-        <w:t>view</w:t>
-      </w:r>
-      <w:proofErr w:type="spellEnd"/>
-      <w:r>
-        <w:t xml:space="preserve"> &lt;-- Affiche </w:t>
-      </w:r>
-      <w:proofErr w:type="gramStart"/>
-      <w:r>
-        <w:t>les premiers mail</w:t>
-      </w:r>
-      <w:proofErr w:type="gramEnd"/>
-      <w:r>
-        <w:t xml:space="preserve"> de </w:t>
-      </w:r>
-      <w:proofErr w:type="spellStart"/>
-      <w:r>
-        <w:t>microsoft</w:t>
-      </w:r>
-      <w:proofErr w:type="spellEnd"/>
-    </w:p>
-    <w:p>
-      <w:pPr>
-        <w:pStyle w:val="Sansinterligne"/>
-      </w:pPr>
-    </w:p>
-    <w:p>
-      <w:pPr>
-        <w:pStyle w:val="Sansinterligne"/>
-      </w:pPr>
-      <w:r>
-        <w:t>/contact/</w:t>
-      </w:r>
-    </w:p>
-    <w:p>
-      <w:pPr>
-        <w:pStyle w:val="Sansinterligne"/>
+        <w:t>- /microsoft/{user}?userKey={userKey} &lt;-- Permet d'ajouter un compte Microsoft au userKey</w:t>
+      </w:r>
+    </w:p>
+    <w:p>
+      <w:pPr>
         <w:ind w:firstLine="708"/>
       </w:pPr>
       <w:r>
-        <w:t>- /nb</w:t>
-      </w:r>
-    </w:p>
-    <w:p>
-      <w:pPr>
-        <w:pStyle w:val="Sansinterligne"/>
-        <w:ind w:left="708" w:firstLine="708"/>
-      </w:pPr>
-      <w:r>
-        <w:t xml:space="preserve">-- /{user} &lt;-- Affiche le nombre total de contact google et </w:t>
-      </w:r>
-      <w:proofErr w:type="spellStart"/>
-      <w:r>
-        <w:t>microsoft</w:t>
-      </w:r>
-      <w:proofErr w:type="spellEnd"/>
-    </w:p>
-    <w:p>
-      <w:pPr>
-        <w:pStyle w:val="Sansinterligne"/>
-        <w:ind w:left="708" w:firstLine="708"/>
-      </w:pPr>
-      <w:r>
-        <w:t>-- /</w:t>
-      </w:r>
-      <w:proofErr w:type="spellStart"/>
-      <w:r>
-        <w:t>microsoft</w:t>
-      </w:r>
-      <w:proofErr w:type="spellEnd"/>
-      <w:r>
-        <w:t>/{user}</w:t>
-      </w:r>
-    </w:p>
-    <w:p>
-      <w:pPr>
-        <w:pStyle w:val="Sansinterligne"/>
-        <w:ind w:firstLine="708"/>
-      </w:pPr>
-      <w:r>
-        <w:t>- /google/{user}</w:t>
-      </w:r>
-    </w:p>
-    <w:p>
-      <w:pPr>
-        <w:pStyle w:val="Sansinterligne"/>
-        <w:ind w:firstLine="708"/>
-      </w:pPr>
-      <w:r>
-        <w:t>- /</w:t>
-      </w:r>
-      <w:proofErr w:type="spellStart"/>
-      <w:r>
-        <w:t>microsoft</w:t>
-      </w:r>
-      <w:proofErr w:type="spellEnd"/>
-      <w:r>
-        <w:t>/{user}/</w:t>
-      </w:r>
-      <w:proofErr w:type="spellStart"/>
-      <w:r>
-        <w:t>view</w:t>
-      </w:r>
-      <w:proofErr w:type="spellEnd"/>
-      <w:r>
-        <w:t xml:space="preserve"> &lt;-- Affiche </w:t>
-      </w:r>
-      <w:proofErr w:type="gramStart"/>
-      <w:r>
-        <w:t>les premiers contact</w:t>
-      </w:r>
-      <w:proofErr w:type="gramEnd"/>
-      <w:r>
-        <w:t xml:space="preserve"> de </w:t>
-      </w:r>
-      <w:proofErr w:type="spellStart"/>
-      <w:r>
-        <w:t>microsoft</w:t>
-      </w:r>
-      <w:proofErr w:type="spellEnd"/>
-      <w:r>
-        <w:t xml:space="preserve"> avec une VUE</w:t>
-      </w:r>
-    </w:p>
-    <w:p>
-      <w:pPr>
-        <w:pStyle w:val="Sansinterligne"/>
-      </w:pPr>
-    </w:p>
-    <w:p>
-      <w:pPr>
-        <w:pStyle w:val="Sansinterligne"/>
-      </w:pPr>
-      <w:r>
-        <w:t>/</w:t>
-      </w:r>
-      <w:proofErr w:type="spellStart"/>
-      <w:r>
-        <w:t>account</w:t>
-      </w:r>
-      <w:proofErr w:type="spellEnd"/>
-      <w:r>
-        <w:t>/</w:t>
-      </w:r>
-      <w:proofErr w:type="spellStart"/>
-      <w:r>
-        <w:t>add</w:t>
-      </w:r>
-      <w:proofErr w:type="spellEnd"/>
-      <w:r>
-        <w:t>/</w:t>
-      </w:r>
-    </w:p>
-    <w:p>
-      <w:pPr>
-        <w:ind w:firstLine="708"/>
-      </w:pPr>
-      <w:r>
-        <w:t>- /</w:t>
-      </w:r>
-      <w:proofErr w:type="spellStart"/>
-      <w:r>
-        <w:t>microsoft</w:t>
-      </w:r>
-      <w:proofErr w:type="spellEnd"/>
-      <w:r>
-        <w:t>/{user</w:t>
-      </w:r>
-      <w:proofErr w:type="gramStart"/>
-      <w:r>
-        <w:t>}?</w:t>
-      </w:r>
-      <w:proofErr w:type="spellStart"/>
-      <w:proofErr w:type="gramEnd"/>
-      <w:r>
-        <w:t>userKey</w:t>
-      </w:r>
-      <w:proofErr w:type="spellEnd"/>
-      <w:r>
-        <w:t>={</w:t>
-      </w:r>
-      <w:proofErr w:type="spellStart"/>
-      <w:r>
-        <w:t>userKey</w:t>
-      </w:r>
-      <w:proofErr w:type="spellEnd"/>
-      <w:r>
-        <w:t xml:space="preserve">} &lt;-- Permet d'ajouter un compte Microsoft au </w:t>
-      </w:r>
-      <w:proofErr w:type="spellStart"/>
-      <w:r>
-        <w:t>userKey</w:t>
-      </w:r>
-      <w:proofErr w:type="spellEnd"/>
-    </w:p>
-    <w:p>
-      <w:pPr>
-        <w:ind w:firstLine="708"/>
-      </w:pPr>
-      <w:r>
-        <w:t>- /google/{user</w:t>
-      </w:r>
-      <w:proofErr w:type="gramStart"/>
-      <w:r>
-        <w:t>}?</w:t>
-      </w:r>
-      <w:proofErr w:type="spellStart"/>
-      <w:proofErr w:type="gramEnd"/>
-      <w:r>
-        <w:t>userKey</w:t>
-      </w:r>
-      <w:proofErr w:type="spellEnd"/>
-      <w:r>
-        <w:t>={</w:t>
-      </w:r>
-      <w:proofErr w:type="spellStart"/>
-      <w:r>
-        <w:t>userKey</w:t>
-      </w:r>
-      <w:proofErr w:type="spellEnd"/>
-      <w:r>
-        <w:t xml:space="preserve">} &lt;-- Permet d'ajouter un compte Google au </w:t>
-      </w:r>
-      <w:proofErr w:type="spellStart"/>
-      <w:r>
-        <w:t>userKey</w:t>
-      </w:r>
-      <w:bookmarkStart w:id="0" w:name="_GoBack"/>
-      <w:bookmarkEnd w:id="0"/>
-      <w:proofErr w:type="spellEnd"/>
+        <w:t>- /google/{user}?userKey={userKey} &lt;-- Permet d'ajouter un compte Google au userKey</w:t>
+      </w:r>
     </w:p>
     <w:sectPr>
       <w:pgSz w:w="11906" w:h="16838"/>

</xml_diff>